<commit_message>
Added additional information to the postconditions of certain contracts
</commit_message>
<xml_diff>
--- a/Documentation/Überarbeitet/Kontrakt/loadWhitelist.docx
+++ b/Documentation/Überarbeitet/Kontrakt/loadWhitelist.docx
@@ -10,7 +10,7 @@
         <w:tblInd w:w="0" w:type="dxa"/>
         <w:tblCellMar>
           <w:top w:w="0" w:type="dxa"/>
-          <w:left w:w="103" w:type="dxa"/>
+          <w:left w:w="98" w:type="dxa"/>
           <w:bottom w:w="0" w:type="dxa"/>
           <w:right w:w="108" w:type="dxa"/>
         </w:tblCellMar>
@@ -33,7 +33,7 @@
             </w:tcBorders>
             <w:shd w:fill="auto" w:val="clear"/>
             <w:tcMar>
-              <w:left w:w="103" w:type="dxa"/>
+              <w:left w:w="98" w:type="dxa"/>
             </w:tcMar>
           </w:tcPr>
           <w:p>
@@ -48,14 +48,7 @@
                 <w:b/>
                 <w:bCs/>
               </w:rPr>
-              <w:t>loadWhitelist</w:t>
-            </w:r>
-            <w:r>
-              <w:rPr>
-                <w:b/>
-                <w:bCs/>
-              </w:rPr>
-              <w:t>(U.whitelistpath)</w:t>
+              <w:t>loadWhitelist(U.whitelistpath)</w:t>
             </w:r>
           </w:p>
         </w:tc>
@@ -69,7 +62,7 @@
             <w:tcBorders/>
             <w:shd w:fill="auto" w:val="clear"/>
             <w:tcMar>
-              <w:left w:w="103" w:type="dxa"/>
+              <w:left w:w="98" w:type="dxa"/>
             </w:tcMar>
           </w:tcPr>
           <w:p>
@@ -187,7 +180,7 @@
             <w:tcBorders/>
             <w:shd w:fill="auto" w:val="clear"/>
             <w:tcMar>
-              <w:left w:w="103" w:type="dxa"/>
+              <w:left w:w="98" w:type="dxa"/>
             </w:tcMar>
           </w:tcPr>
           <w:p>
@@ -248,18 +241,14 @@
             <w:pPr>
               <w:pStyle w:val="Normal"/>
               <w:spacing w:lineRule="auto" w:line="240" w:before="0" w:after="0"/>
-              <w:rPr>
-                <w:b w:val="false"/>
-                <w:b w:val="false"/>
-                <w:bCs w:val="false"/>
-              </w:rPr>
-            </w:pPr>
-            <w:r>
-              <w:rPr>
-                <w:b w:val="false"/>
-                <w:bCs w:val="false"/>
-              </w:rPr>
-              <w:t>Throws an exception internaly</w:t>
+              <w:rPr/>
+            </w:pPr>
+            <w:r>
+              <w:rPr>
+                <w:b w:val="false"/>
+                <w:bCs w:val="false"/>
+              </w:rPr>
+              <w:t xml:space="preserve">Throws an exception internaly </w:t>
             </w:r>
           </w:p>
           <w:p>
@@ -305,7 +294,7 @@
             <w:tcBorders/>
             <w:shd w:fill="auto" w:val="clear"/>
             <w:tcMar>
-              <w:left w:w="103" w:type="dxa"/>
+              <w:left w:w="98" w:type="dxa"/>
             </w:tcMar>
           </w:tcPr>
           <w:p>

</xml_diff>